<commit_message>
Main objetives Closes #22
</commit_message>
<xml_diff>
--- a/Documentación/Memoria.docx
+++ b/Documentación/Memoria.docx
@@ -2246,7 +2246,13 @@
         <w:t xml:space="preserve"> maximizar </w:t>
       </w:r>
       <w:r>
-        <w:t>el número de componentes o conjuntos de grupos que no tienen enlaces entre sí, lo que minimiza la posibilidad de transmisión de enfermedades entre diferentes grupos burbuja.</w:t>
+        <w:t xml:space="preserve">el número de componentes o conjuntos de </w:t>
+      </w:r>
+      <w:r>
+        <w:t>clases</w:t>
+      </w:r>
+      <w:r>
+        <w:t xml:space="preserve"> que no tienen enlaces entre sí, lo que minimiza la posibilidad de transmisión de enfermedades entre diferentes grupos burbuja.</w:t>
       </w:r>
     </w:p>
     <w:p>
@@ -2377,7 +2383,13 @@
         <w:ind w:firstLine="567"/>
       </w:pPr>
       <w:r>
-        <w:t>A continuación, se detallan los objetivos del proyecto.</w:t>
+        <w:t>A continuación, se detallan los objetivos del proyecto</w:t>
+      </w:r>
+      <w:r>
+        <w:t xml:space="preserve"> en tres categorías principales: generales, técnicos y personales</w:t>
+      </w:r>
+      <w:r>
+        <w:t>.</w:t>
       </w:r>
     </w:p>
     <w:p>
@@ -2393,6 +2405,87 @@
         <w:t>2.1 Objetivos generales</w:t>
       </w:r>
     </w:p>
+    <w:p>
+      <w:pPr>
+        <w:pStyle w:val="Prrafodelista"/>
+        <w:numPr>
+          <w:ilvl w:val="0"/>
+          <w:numId w:val="4"/>
+        </w:numPr>
+      </w:pPr>
+      <w:r>
+        <w:t>Desarrollar una aplicación web para optimizar la organización de los alumnos en un colegio y reducir el riesgo de contagio.</w:t>
+      </w:r>
+    </w:p>
+    <w:p>
+      <w:pPr>
+        <w:pStyle w:val="Prrafodelista"/>
+        <w:numPr>
+          <w:ilvl w:val="0"/>
+          <w:numId w:val="4"/>
+        </w:numPr>
+      </w:pPr>
+      <w:r>
+        <w:t xml:space="preserve">Implementar un </w:t>
+      </w:r>
+      <w:r>
+        <w:t>algoritmo genético como método de optimización</w:t>
+      </w:r>
+      <w:r>
+        <w:t xml:space="preserve"> multiobjetivo para aportar diversidad de soluciones al problema</w:t>
+      </w:r>
+      <w:r>
+        <w:t>.</w:t>
+      </w:r>
+    </w:p>
+    <w:p>
+      <w:pPr>
+        <w:pStyle w:val="Prrafodelista"/>
+        <w:numPr>
+          <w:ilvl w:val="0"/>
+          <w:numId w:val="4"/>
+        </w:numPr>
+      </w:pPr>
+      <w:r>
+        <w:t>Mostrar gráficamente la evaluación de</w:t>
+      </w:r>
+      <w:r>
+        <w:t xml:space="preserve"> </w:t>
+      </w:r>
+      <w:r>
+        <w:t>distintas soluciones exploradas</w:t>
+      </w:r>
+      <w:r>
+        <w:t xml:space="preserve"> </w:t>
+      </w:r>
+      <w:r>
+        <w:t>y resaltar el frente de Pareto.</w:t>
+      </w:r>
+      <w:r>
+        <w:t xml:space="preserve"> </w:t>
+      </w:r>
+    </w:p>
+    <w:p>
+      <w:pPr>
+        <w:pStyle w:val="Prrafodelista"/>
+        <w:numPr>
+          <w:ilvl w:val="0"/>
+          <w:numId w:val="4"/>
+        </w:numPr>
+      </w:pPr>
+      <w:r>
+        <w:t xml:space="preserve">Aportar una solución </w:t>
+      </w:r>
+      <w:r>
+        <w:t>intuitiva</w:t>
+      </w:r>
+      <w:r>
+        <w:t xml:space="preserve"> para el usuario</w:t>
+      </w:r>
+      <w:r>
+        <w:t xml:space="preserve"> y con información relevante para la toma de decisiones.</w:t>
+      </w:r>
+    </w:p>
     <w:p/>
     <w:p>
       <w:pPr>
@@ -2402,6 +2495,90 @@
         <w:t>2.2 Objetivos técnicos</w:t>
       </w:r>
     </w:p>
+    <w:p>
+      <w:pPr>
+        <w:pStyle w:val="Prrafodelista"/>
+        <w:numPr>
+          <w:ilvl w:val="0"/>
+          <w:numId w:val="5"/>
+        </w:numPr>
+      </w:pPr>
+      <w:r>
+        <w:t>Desarrollar un algoritmo genético mediante el framework DEAP.</w:t>
+      </w:r>
+    </w:p>
+    <w:p>
+      <w:pPr>
+        <w:pStyle w:val="Prrafodelista"/>
+        <w:numPr>
+          <w:ilvl w:val="0"/>
+          <w:numId w:val="5"/>
+        </w:numPr>
+      </w:pPr>
+      <w:r>
+        <w:t xml:space="preserve">Trabajar con la librería NetworkX para el manejo </w:t>
+      </w:r>
+      <w:r>
+        <w:t xml:space="preserve">y análisis de </w:t>
+      </w:r>
+      <w:r>
+        <w:t>redes.</w:t>
+      </w:r>
+    </w:p>
+    <w:p>
+      <w:pPr>
+        <w:pStyle w:val="Prrafodelista"/>
+        <w:numPr>
+          <w:ilvl w:val="0"/>
+          <w:numId w:val="5"/>
+        </w:numPr>
+      </w:pPr>
+      <w:r>
+        <w:t xml:space="preserve">Desplegar la aplicación web </w:t>
+      </w:r>
+      <w:r>
+        <w:t>en Netlify</w:t>
+      </w:r>
+      <w:r>
+        <w:t>.</w:t>
+      </w:r>
+    </w:p>
+    <w:p>
+      <w:pPr>
+        <w:pStyle w:val="Prrafodelista"/>
+        <w:numPr>
+          <w:ilvl w:val="0"/>
+          <w:numId w:val="5"/>
+        </w:numPr>
+      </w:pPr>
+      <w:r>
+        <w:t>Utilizar Git como herramienta de control de versiones.</w:t>
+      </w:r>
+    </w:p>
+    <w:p>
+      <w:pPr>
+        <w:pStyle w:val="Prrafodelista"/>
+        <w:numPr>
+          <w:ilvl w:val="0"/>
+          <w:numId w:val="5"/>
+        </w:numPr>
+      </w:pPr>
+      <w:r>
+        <w:t>Utilizar Trello como herramienta de gestor de proyectos.</w:t>
+      </w:r>
+    </w:p>
+    <w:p>
+      <w:pPr>
+        <w:pStyle w:val="Prrafodelista"/>
+        <w:numPr>
+          <w:ilvl w:val="0"/>
+          <w:numId w:val="5"/>
+        </w:numPr>
+      </w:pPr>
+      <w:r>
+        <w:t>Aplicar la metodología ágil SCRUM para la gestión del proyecto.</w:t>
+      </w:r>
+    </w:p>
     <w:p/>
     <w:p>
       <w:pPr>
@@ -2409,6 +2586,81 @@
       </w:pPr>
       <w:r>
         <w:t>2.3 Objetivos personales</w:t>
+      </w:r>
+    </w:p>
+    <w:p>
+      <w:pPr>
+        <w:pStyle w:val="Prrafodelista"/>
+        <w:numPr>
+          <w:ilvl w:val="0"/>
+          <w:numId w:val="6"/>
+        </w:numPr>
+      </w:pPr>
+      <w:r>
+        <w:t xml:space="preserve">Consolidar conocimientos </w:t>
+      </w:r>
+      <w:r>
+        <w:t>sobre</w:t>
+      </w:r>
+      <w:r>
+        <w:t xml:space="preserve"> algoritmo</w:t>
+      </w:r>
+      <w:r>
+        <w:t>s</w:t>
+      </w:r>
+      <w:r>
+        <w:t xml:space="preserve"> genético</w:t>
+      </w:r>
+      <w:r>
+        <w:t>s y la optimización multiobjetivo</w:t>
+      </w:r>
+      <w:r>
+        <w:t>.</w:t>
+      </w:r>
+    </w:p>
+    <w:p>
+      <w:pPr>
+        <w:pStyle w:val="Prrafodelista"/>
+        <w:numPr>
+          <w:ilvl w:val="0"/>
+          <w:numId w:val="6"/>
+        </w:numPr>
+      </w:pPr>
+      <w:r>
+        <w:t xml:space="preserve">Adquirir </w:t>
+      </w:r>
+      <w:r>
+        <w:t>experiencia en metodologías ágiles.</w:t>
+      </w:r>
+    </w:p>
+    <w:p>
+      <w:pPr>
+        <w:pStyle w:val="Prrafodelista"/>
+        <w:numPr>
+          <w:ilvl w:val="0"/>
+          <w:numId w:val="6"/>
+        </w:numPr>
+      </w:pPr>
+      <w:r>
+        <w:t>Aprender el proceso de despliegue de una web.</w:t>
+      </w:r>
+    </w:p>
+    <w:p>
+      <w:pPr>
+        <w:pStyle w:val="Prrafodelista"/>
+        <w:numPr>
+          <w:ilvl w:val="0"/>
+          <w:numId w:val="6"/>
+        </w:numPr>
+      </w:pPr>
+      <w:r>
+        <w:t xml:space="preserve">Poner en práctica los conocimientos de la ingeniería de software </w:t>
+      </w:r>
+      <w:r>
+        <w:t>adquirid</w:t>
+      </w:r>
+      <w:r>
+        <w:t>os durante la carrera.</w:t>
       </w:r>
     </w:p>
     <w:p/>
@@ -4403,6 +4655,345 @@
     </w:lvl>
   </w:abstractNum>
   <w:abstractNum w:abstractNumId="2" w15:restartNumberingAfterBreak="0">
+    <w:nsid w:val="2B6A4043"/>
+    <w:multiLevelType w:val="hybridMultilevel"/>
+    <w:tmpl w:val="F7C49D4C"/>
+    <w:lvl w:ilvl="0" w:tplc="0C0A0001">
+      <w:start w:val="1"/>
+      <w:numFmt w:val="bullet"/>
+      <w:lvlText w:val=""/>
+      <w:lvlJc w:val="left"/>
+      <w:pPr>
+        <w:ind w:left="720" w:hanging="360"/>
+      </w:pPr>
+      <w:rPr>
+        <w:rFonts w:ascii="Symbol" w:hAnsi="Symbol" w:hint="default"/>
+      </w:rPr>
+    </w:lvl>
+    <w:lvl w:ilvl="1" w:tplc="0C0A0003" w:tentative="1">
+      <w:start w:val="1"/>
+      <w:numFmt w:val="bullet"/>
+      <w:lvlText w:val="o"/>
+      <w:lvlJc w:val="left"/>
+      <w:pPr>
+        <w:ind w:left="1440" w:hanging="360"/>
+      </w:pPr>
+      <w:rPr>
+        <w:rFonts w:ascii="Courier New" w:hAnsi="Courier New" w:cs="Courier New" w:hint="default"/>
+      </w:rPr>
+    </w:lvl>
+    <w:lvl w:ilvl="2" w:tplc="0C0A0005" w:tentative="1">
+      <w:start w:val="1"/>
+      <w:numFmt w:val="bullet"/>
+      <w:lvlText w:val=""/>
+      <w:lvlJc w:val="left"/>
+      <w:pPr>
+        <w:ind w:left="2160" w:hanging="360"/>
+      </w:pPr>
+      <w:rPr>
+        <w:rFonts w:ascii="Wingdings" w:hAnsi="Wingdings" w:hint="default"/>
+      </w:rPr>
+    </w:lvl>
+    <w:lvl w:ilvl="3" w:tplc="0C0A0001" w:tentative="1">
+      <w:start w:val="1"/>
+      <w:numFmt w:val="bullet"/>
+      <w:lvlText w:val=""/>
+      <w:lvlJc w:val="left"/>
+      <w:pPr>
+        <w:ind w:left="2880" w:hanging="360"/>
+      </w:pPr>
+      <w:rPr>
+        <w:rFonts w:ascii="Symbol" w:hAnsi="Symbol" w:hint="default"/>
+      </w:rPr>
+    </w:lvl>
+    <w:lvl w:ilvl="4" w:tplc="0C0A0003" w:tentative="1">
+      <w:start w:val="1"/>
+      <w:numFmt w:val="bullet"/>
+      <w:lvlText w:val="o"/>
+      <w:lvlJc w:val="left"/>
+      <w:pPr>
+        <w:ind w:left="3600" w:hanging="360"/>
+      </w:pPr>
+      <w:rPr>
+        <w:rFonts w:ascii="Courier New" w:hAnsi="Courier New" w:cs="Courier New" w:hint="default"/>
+      </w:rPr>
+    </w:lvl>
+    <w:lvl w:ilvl="5" w:tplc="0C0A0005" w:tentative="1">
+      <w:start w:val="1"/>
+      <w:numFmt w:val="bullet"/>
+      <w:lvlText w:val=""/>
+      <w:lvlJc w:val="left"/>
+      <w:pPr>
+        <w:ind w:left="4320" w:hanging="360"/>
+      </w:pPr>
+      <w:rPr>
+        <w:rFonts w:ascii="Wingdings" w:hAnsi="Wingdings" w:hint="default"/>
+      </w:rPr>
+    </w:lvl>
+    <w:lvl w:ilvl="6" w:tplc="0C0A0001" w:tentative="1">
+      <w:start w:val="1"/>
+      <w:numFmt w:val="bullet"/>
+      <w:lvlText w:val=""/>
+      <w:lvlJc w:val="left"/>
+      <w:pPr>
+        <w:ind w:left="5040" w:hanging="360"/>
+      </w:pPr>
+      <w:rPr>
+        <w:rFonts w:ascii="Symbol" w:hAnsi="Symbol" w:hint="default"/>
+      </w:rPr>
+    </w:lvl>
+    <w:lvl w:ilvl="7" w:tplc="0C0A0003" w:tentative="1">
+      <w:start w:val="1"/>
+      <w:numFmt w:val="bullet"/>
+      <w:lvlText w:val="o"/>
+      <w:lvlJc w:val="left"/>
+      <w:pPr>
+        <w:ind w:left="5760" w:hanging="360"/>
+      </w:pPr>
+      <w:rPr>
+        <w:rFonts w:ascii="Courier New" w:hAnsi="Courier New" w:cs="Courier New" w:hint="default"/>
+      </w:rPr>
+    </w:lvl>
+    <w:lvl w:ilvl="8" w:tplc="0C0A0005" w:tentative="1">
+      <w:start w:val="1"/>
+      <w:numFmt w:val="bullet"/>
+      <w:lvlText w:val=""/>
+      <w:lvlJc w:val="left"/>
+      <w:pPr>
+        <w:ind w:left="6480" w:hanging="360"/>
+      </w:pPr>
+      <w:rPr>
+        <w:rFonts w:ascii="Wingdings" w:hAnsi="Wingdings" w:hint="default"/>
+      </w:rPr>
+    </w:lvl>
+  </w:abstractNum>
+  <w:abstractNum w:abstractNumId="3" w15:restartNumberingAfterBreak="0">
+    <w:nsid w:val="4BFA740A"/>
+    <w:multiLevelType w:val="hybridMultilevel"/>
+    <w:tmpl w:val="E11A5D86"/>
+    <w:lvl w:ilvl="0" w:tplc="0C0A0001">
+      <w:start w:val="1"/>
+      <w:numFmt w:val="bullet"/>
+      <w:lvlText w:val=""/>
+      <w:lvlJc w:val="left"/>
+      <w:pPr>
+        <w:ind w:left="720" w:hanging="360"/>
+      </w:pPr>
+      <w:rPr>
+        <w:rFonts w:ascii="Symbol" w:hAnsi="Symbol" w:hint="default"/>
+      </w:rPr>
+    </w:lvl>
+    <w:lvl w:ilvl="1" w:tplc="0C0A0003" w:tentative="1">
+      <w:start w:val="1"/>
+      <w:numFmt w:val="bullet"/>
+      <w:lvlText w:val="o"/>
+      <w:lvlJc w:val="left"/>
+      <w:pPr>
+        <w:ind w:left="1440" w:hanging="360"/>
+      </w:pPr>
+      <w:rPr>
+        <w:rFonts w:ascii="Courier New" w:hAnsi="Courier New" w:cs="Courier New" w:hint="default"/>
+      </w:rPr>
+    </w:lvl>
+    <w:lvl w:ilvl="2" w:tplc="0C0A0005" w:tentative="1">
+      <w:start w:val="1"/>
+      <w:numFmt w:val="bullet"/>
+      <w:lvlText w:val=""/>
+      <w:lvlJc w:val="left"/>
+      <w:pPr>
+        <w:ind w:left="2160" w:hanging="360"/>
+      </w:pPr>
+      <w:rPr>
+        <w:rFonts w:ascii="Wingdings" w:hAnsi="Wingdings" w:hint="default"/>
+      </w:rPr>
+    </w:lvl>
+    <w:lvl w:ilvl="3" w:tplc="0C0A0001" w:tentative="1">
+      <w:start w:val="1"/>
+      <w:numFmt w:val="bullet"/>
+      <w:lvlText w:val=""/>
+      <w:lvlJc w:val="left"/>
+      <w:pPr>
+        <w:ind w:left="2880" w:hanging="360"/>
+      </w:pPr>
+      <w:rPr>
+        <w:rFonts w:ascii="Symbol" w:hAnsi="Symbol" w:hint="default"/>
+      </w:rPr>
+    </w:lvl>
+    <w:lvl w:ilvl="4" w:tplc="0C0A0003" w:tentative="1">
+      <w:start w:val="1"/>
+      <w:numFmt w:val="bullet"/>
+      <w:lvlText w:val="o"/>
+      <w:lvlJc w:val="left"/>
+      <w:pPr>
+        <w:ind w:left="3600" w:hanging="360"/>
+      </w:pPr>
+      <w:rPr>
+        <w:rFonts w:ascii="Courier New" w:hAnsi="Courier New" w:cs="Courier New" w:hint="default"/>
+      </w:rPr>
+    </w:lvl>
+    <w:lvl w:ilvl="5" w:tplc="0C0A0005" w:tentative="1">
+      <w:start w:val="1"/>
+      <w:numFmt w:val="bullet"/>
+      <w:lvlText w:val=""/>
+      <w:lvlJc w:val="left"/>
+      <w:pPr>
+        <w:ind w:left="4320" w:hanging="360"/>
+      </w:pPr>
+      <w:rPr>
+        <w:rFonts w:ascii="Wingdings" w:hAnsi="Wingdings" w:hint="default"/>
+      </w:rPr>
+    </w:lvl>
+    <w:lvl w:ilvl="6" w:tplc="0C0A0001" w:tentative="1">
+      <w:start w:val="1"/>
+      <w:numFmt w:val="bullet"/>
+      <w:lvlText w:val=""/>
+      <w:lvlJc w:val="left"/>
+      <w:pPr>
+        <w:ind w:left="5040" w:hanging="360"/>
+      </w:pPr>
+      <w:rPr>
+        <w:rFonts w:ascii="Symbol" w:hAnsi="Symbol" w:hint="default"/>
+      </w:rPr>
+    </w:lvl>
+    <w:lvl w:ilvl="7" w:tplc="0C0A0003" w:tentative="1">
+      <w:start w:val="1"/>
+      <w:numFmt w:val="bullet"/>
+      <w:lvlText w:val="o"/>
+      <w:lvlJc w:val="left"/>
+      <w:pPr>
+        <w:ind w:left="5760" w:hanging="360"/>
+      </w:pPr>
+      <w:rPr>
+        <w:rFonts w:ascii="Courier New" w:hAnsi="Courier New" w:cs="Courier New" w:hint="default"/>
+      </w:rPr>
+    </w:lvl>
+    <w:lvl w:ilvl="8" w:tplc="0C0A0005" w:tentative="1">
+      <w:start w:val="1"/>
+      <w:numFmt w:val="bullet"/>
+      <w:lvlText w:val=""/>
+      <w:lvlJc w:val="left"/>
+      <w:pPr>
+        <w:ind w:left="6480" w:hanging="360"/>
+      </w:pPr>
+      <w:rPr>
+        <w:rFonts w:ascii="Wingdings" w:hAnsi="Wingdings" w:hint="default"/>
+      </w:rPr>
+    </w:lvl>
+  </w:abstractNum>
+  <w:abstractNum w:abstractNumId="4" w15:restartNumberingAfterBreak="0">
+    <w:nsid w:val="55F676D2"/>
+    <w:multiLevelType w:val="hybridMultilevel"/>
+    <w:tmpl w:val="61543F18"/>
+    <w:lvl w:ilvl="0" w:tplc="0C0A0001">
+      <w:start w:val="1"/>
+      <w:numFmt w:val="bullet"/>
+      <w:lvlText w:val=""/>
+      <w:lvlJc w:val="left"/>
+      <w:pPr>
+        <w:ind w:left="720" w:hanging="360"/>
+      </w:pPr>
+      <w:rPr>
+        <w:rFonts w:ascii="Symbol" w:hAnsi="Symbol" w:hint="default"/>
+      </w:rPr>
+    </w:lvl>
+    <w:lvl w:ilvl="1" w:tplc="0C0A0003" w:tentative="1">
+      <w:start w:val="1"/>
+      <w:numFmt w:val="bullet"/>
+      <w:lvlText w:val="o"/>
+      <w:lvlJc w:val="left"/>
+      <w:pPr>
+        <w:ind w:left="1440" w:hanging="360"/>
+      </w:pPr>
+      <w:rPr>
+        <w:rFonts w:ascii="Courier New" w:hAnsi="Courier New" w:cs="Courier New" w:hint="default"/>
+      </w:rPr>
+    </w:lvl>
+    <w:lvl w:ilvl="2" w:tplc="0C0A0005" w:tentative="1">
+      <w:start w:val="1"/>
+      <w:numFmt w:val="bullet"/>
+      <w:lvlText w:val=""/>
+      <w:lvlJc w:val="left"/>
+      <w:pPr>
+        <w:ind w:left="2160" w:hanging="360"/>
+      </w:pPr>
+      <w:rPr>
+        <w:rFonts w:ascii="Wingdings" w:hAnsi="Wingdings" w:hint="default"/>
+      </w:rPr>
+    </w:lvl>
+    <w:lvl w:ilvl="3" w:tplc="0C0A0001" w:tentative="1">
+      <w:start w:val="1"/>
+      <w:numFmt w:val="bullet"/>
+      <w:lvlText w:val=""/>
+      <w:lvlJc w:val="left"/>
+      <w:pPr>
+        <w:ind w:left="2880" w:hanging="360"/>
+      </w:pPr>
+      <w:rPr>
+        <w:rFonts w:ascii="Symbol" w:hAnsi="Symbol" w:hint="default"/>
+      </w:rPr>
+    </w:lvl>
+    <w:lvl w:ilvl="4" w:tplc="0C0A0003" w:tentative="1">
+      <w:start w:val="1"/>
+      <w:numFmt w:val="bullet"/>
+      <w:lvlText w:val="o"/>
+      <w:lvlJc w:val="left"/>
+      <w:pPr>
+        <w:ind w:left="3600" w:hanging="360"/>
+      </w:pPr>
+      <w:rPr>
+        <w:rFonts w:ascii="Courier New" w:hAnsi="Courier New" w:cs="Courier New" w:hint="default"/>
+      </w:rPr>
+    </w:lvl>
+    <w:lvl w:ilvl="5" w:tplc="0C0A0005" w:tentative="1">
+      <w:start w:val="1"/>
+      <w:numFmt w:val="bullet"/>
+      <w:lvlText w:val=""/>
+      <w:lvlJc w:val="left"/>
+      <w:pPr>
+        <w:ind w:left="4320" w:hanging="360"/>
+      </w:pPr>
+      <w:rPr>
+        <w:rFonts w:ascii="Wingdings" w:hAnsi="Wingdings" w:hint="default"/>
+      </w:rPr>
+    </w:lvl>
+    <w:lvl w:ilvl="6" w:tplc="0C0A0001" w:tentative="1">
+      <w:start w:val="1"/>
+      <w:numFmt w:val="bullet"/>
+      <w:lvlText w:val=""/>
+      <w:lvlJc w:val="left"/>
+      <w:pPr>
+        <w:ind w:left="5040" w:hanging="360"/>
+      </w:pPr>
+      <w:rPr>
+        <w:rFonts w:ascii="Symbol" w:hAnsi="Symbol" w:hint="default"/>
+      </w:rPr>
+    </w:lvl>
+    <w:lvl w:ilvl="7" w:tplc="0C0A0003" w:tentative="1">
+      <w:start w:val="1"/>
+      <w:numFmt w:val="bullet"/>
+      <w:lvlText w:val="o"/>
+      <w:lvlJc w:val="left"/>
+      <w:pPr>
+        <w:ind w:left="5760" w:hanging="360"/>
+      </w:pPr>
+      <w:rPr>
+        <w:rFonts w:ascii="Courier New" w:hAnsi="Courier New" w:cs="Courier New" w:hint="default"/>
+      </w:rPr>
+    </w:lvl>
+    <w:lvl w:ilvl="8" w:tplc="0C0A0005" w:tentative="1">
+      <w:start w:val="1"/>
+      <w:numFmt w:val="bullet"/>
+      <w:lvlText w:val=""/>
+      <w:lvlJc w:val="left"/>
+      <w:pPr>
+        <w:ind w:left="6480" w:hanging="360"/>
+      </w:pPr>
+      <w:rPr>
+        <w:rFonts w:ascii="Wingdings" w:hAnsi="Wingdings" w:hint="default"/>
+      </w:rPr>
+    </w:lvl>
+  </w:abstractNum>
+  <w:abstractNum w:abstractNumId="5" w15:restartNumberingAfterBreak="0">
     <w:nsid w:val="5772738B"/>
     <w:multiLevelType w:val="multilevel"/>
     <w:tmpl w:val="C158ECFA"/>
@@ -4522,6 +5113,15 @@
     <w:abstractNumId w:val="0"/>
   </w:num>
   <w:num w:numId="3" w16cid:durableId="1907954111">
+    <w:abstractNumId w:val="5"/>
+  </w:num>
+  <w:num w:numId="4" w16cid:durableId="1528103927">
+    <w:abstractNumId w:val="3"/>
+  </w:num>
+  <w:num w:numId="5" w16cid:durableId="1856075642">
+    <w:abstractNumId w:val="4"/>
+  </w:num>
+  <w:num w:numId="6" w16cid:durableId="964849198">
     <w:abstractNumId w:val="2"/>
   </w:num>
 </w:numbering>

</xml_diff>